<commit_message>
made some changes to make sentences in third person view
</commit_message>
<xml_diff>
--- a/48195472_Assignment_2_Case_Study.docx
+++ b/48195472_Assignment_2_Case_Study.docx
@@ -227,19 +227,39 @@
     <w:p>
       <w:pPr>
         <w:pStyle w:val="AbstractText"/>
-      </w:pPr>
-      <w:r>
-        <w:t xml:space="preserve">This paper examines the application of model checking techniques to automotive safety-critical systems through analysis of three industrial case studies. The automotive domain presents unique verification challenges due to increasing software complexity, stringent safety requirements, and catastrophic failure consequences. The analysis covers model checking approaches using SPIN, </w:t>
+        <w:rPr>
+          <w:i/>
+          <w:iCs/>
+        </w:rPr>
+      </w:pPr>
+      <w:r>
+        <w:rPr>
+          <w:i/>
+          <w:iCs/>
+        </w:rPr>
+        <w:t xml:space="preserve">This study examines model checking applications in automobile safety-critical systems using three industrial case studies, including embedded operating systems, avionics flight control, and aviation controller software. The automotive area confronts verification issues due to software complexity and catastrophic failure risks, as evidenced by Toyota's unintended acceleration incidents. The analysis looks at model checking methodologies using SPIN, </w:t>
       </w:r>
       <w:proofErr w:type="spellStart"/>
       <w:r>
+        <w:rPr>
+          <w:i/>
+          <w:iCs/>
+        </w:rPr>
         <w:t>NuSMV</w:t>
       </w:r>
       <w:proofErr w:type="spellEnd"/>
       <w:r>
-        <w:t>, and domain-specific tools applied to automotive operating systems, flight control systems, and controller software. The findings reveal that model checking successfully identifies critical defects missed by traditional testing while facing challenges in scalability and tool integration. The study discusses lessons learned regarding incremental verification strategies, early lifecycle application benefits, and the necessity of domain expertise. Future directions include AI-enhanced property synthesis, improved tool integration, and expanded application to autonomous vehicle systems. This research demonstrates that model checking provides mathematically rigorous safety guarantees essential for next-generation automotive systems when properly integrated into development lifecycles</w:t>
-      </w:r>
-      <w:r>
+        <w:rPr>
+          <w:i/>
+          <w:iCs/>
+        </w:rPr>
+        <w:t>, and SCADE tools, demonstrating both advances in flaw discovery and ongoing scaling issues. The findings show that model checking gives robust safety guarantees that traditional testing does not, but industrial adoption is still limited due to resource needs, abstraction complexity, and knowledge hurdles. Future directions include automation enhancements and increased applicability to autonomous vehicle systems</w:t>
+      </w:r>
+      <w:r>
+        <w:rPr>
+          <w:i/>
+          <w:iCs/>
+        </w:rPr>
         <w:t>.</w:t>
       </w:r>
     </w:p>
@@ -248,11 +268,55 @@
         <w:pStyle w:val="Heading1"/>
       </w:pPr>
       <w:r>
+        <w:drawing>
+          <wp:inline distT="0" distB="0" distL="0" distR="0" wp14:anchorId="75890FD5" wp14:editId="568CA282">
+            <wp:extent cx="2929317" cy="2599822"/>
+            <wp:effectExtent l="0" t="0" r="4445" b="3810"/>
+            <wp:docPr id="1455585994" name="Picture 1"/>
+            <wp:cNvGraphicFramePr>
+              <a:graphicFrameLocks xmlns:a="http://schemas.openxmlformats.org/drawingml/2006/main" noChangeAspect="1"/>
+            </wp:cNvGraphicFramePr>
+            <a:graphic xmlns:a="http://schemas.openxmlformats.org/drawingml/2006/main">
+              <a:graphicData uri="http://schemas.openxmlformats.org/drawingml/2006/picture">
+                <pic:pic xmlns:pic="http://schemas.openxmlformats.org/drawingml/2006/picture">
+                  <pic:nvPicPr>
+                    <pic:cNvPr id="1455585994" name=""/>
+                    <pic:cNvPicPr/>
+                  </pic:nvPicPr>
+                  <pic:blipFill>
+                    <a:blip r:embed="rId8"/>
+                    <a:stretch>
+                      <a:fillRect/>
+                    </a:stretch>
+                  </pic:blipFill>
+                  <pic:spPr>
+                    <a:xfrm>
+                      <a:off x="0" y="0"/>
+                      <a:ext cx="3013375" cy="2674425"/>
+                    </a:xfrm>
+                    <a:prstGeom prst="rect">
+                      <a:avLst/>
+                    </a:prstGeom>
+                  </pic:spPr>
+                </pic:pic>
+              </a:graphicData>
+            </a:graphic>
+          </wp:inline>
+        </w:drawing>
+      </w:r>
+    </w:p>
+    <w:p>
+      <w:pPr>
+        <w:pStyle w:val="Heading1"/>
+      </w:pPr>
+      <w:r>
         <w:t>1</w:t>
       </w:r>
       <w:r>
         <w:tab/>
-        <w:t>Introduction</w:t>
+      </w:r>
+      <w:r>
+        <w:t>INTRODUCTION</w:t>
       </w:r>
     </w:p>
     <w:p>
@@ -260,39 +324,495 @@
         <w:pStyle w:val="Text"/>
       </w:pPr>
       <w:r>
-        <w:t xml:space="preserve">Modern automobiles have </w:t>
-      </w:r>
-      <w:r>
-        <w:t>transformed</w:t>
-      </w:r>
-      <w:r>
-        <w:t xml:space="preserve"> into software-intensive cyber-physical systems with over 100 million lines of code spread across </w:t>
+        <w:t>Modern automobiles have about 100 million lines of code that govern safety-critical tasks such as braking, steering, and throttle management. Traditional testing approaches cannot fully validate this complexity, posing major safety hazards in which software errors could result in injury or death.</w:t>
+      </w:r>
+    </w:p>
+    <w:p>
+      <w:pPr>
+        <w:pStyle w:val="Text"/>
+      </w:pPr>
+      <w:r>
+        <w:t>Toyota's unintended acceleration occurrences (2009-2014) demonstrate insufficient verification repercussions, with 89 fatalities and criminal penalties totaling $1.2 billion. Expert analysis found serious flaws such as stack overflows, poor error handling, and race situations that traditional testing failed to discover [</w:t>
+      </w:r>
+      <w:proofErr w:type="spellStart"/>
+      <w:r>
+        <w:t>Bochot</w:t>
+      </w:r>
+      <w:proofErr w:type="spellEnd"/>
+      <w:r>
+        <w:t xml:space="preserve"> et al., 2009]. These actions set legal precedents for manufacturer liability, providing significant incentives for thorough verification methods.</w:t>
+      </w:r>
+    </w:p>
+    <w:p>
+      <w:pPr>
+        <w:pStyle w:val="Text"/>
+      </w:pPr>
+      <w:r>
+        <w:t>Model checking automates formal verification by methodically exploring whole system state spaces to ensure that stated properties hold across all execution contexts. Unlike testing, which samples pathways, model checking provides mathematical assurance regarding system behavior within the domain of the verified model. ISO 26262 specifically promotes formal approaches for high-criticality automotive software, such as model checking, while acknowledging the limits of traditional testing.</w:t>
+      </w:r>
+    </w:p>
+    <w:p>
+      <w:pPr>
+        <w:pStyle w:val="Text"/>
+      </w:pPr>
+      <w:r>
+        <w:t xml:space="preserve">This paper examines three industrial applications: Choi's Trampoline automotive operating system verification using SPIN [Choi, 2012], </w:t>
+      </w:r>
+      <w:proofErr w:type="spellStart"/>
+      <w:r>
+        <w:t>Bochot</w:t>
+      </w:r>
+      <w:proofErr w:type="spellEnd"/>
+      <w:r>
+        <w:t xml:space="preserve"> et al.'s Airbus A380 flight control verification using SCADE Design Verifier [</w:t>
+      </w:r>
+      <w:proofErr w:type="spellStart"/>
+      <w:r>
+        <w:t>Bochot</w:t>
+      </w:r>
+      <w:proofErr w:type="spellEnd"/>
+      <w:r>
+        <w:t xml:space="preserve"> et al., 2009], and Chen et al.'s aircraft Slats and Flaps Control Unit verification with SPIN. This review evaluates technical methodologies, assesses identified errors and their significance, and identifies both the benefits and problems of applying model checking to industrial safety-critical systems</w:t>
+      </w:r>
+      <w:r>
+        <w:t>.</w:t>
+      </w:r>
+    </w:p>
+    <w:p>
+      <w:pPr>
+        <w:pStyle w:val="Heading1"/>
+      </w:pPr>
+      <w:r>
+        <w:t>2</w:t>
+      </w:r>
+      <w:r>
+        <w:tab/>
+      </w:r>
+      <w:r>
+        <w:t>MODEL CHECKING APPROACHES</w:t>
+      </w:r>
+    </w:p>
+    <w:p>
+      <w:pPr>
+        <w:pStyle w:val="Heading3"/>
+      </w:pPr>
+      <w:r>
+        <w:t>2.1</w:t>
+      </w:r>
+      <w:r>
+        <w:tab/>
+      </w:r>
+      <w:r>
+        <w:t>Automotive Operating System Verification: Trampoline OS</w:t>
+      </w:r>
+      <w:r>
+        <w:t xml:space="preserve"> </w:t>
+      </w:r>
+    </w:p>
+    <w:p>
+      <w:pPr>
+        <w:pStyle w:val="Text"/>
+      </w:pPr>
+      <w:r>
+        <w:t xml:space="preserve">Choi [2012] created OS-in-the-Loop verification to address embedded control software verification difficulties. The methodology simulates operating system semantics, converting non-deterministic concurrency from preemptive scheduling to controlled concurrency with context shifts occurring only at established API boundaries. This abstraction allows for tractable state space exploration while preserving integrity for concurrency flaw detection. The demonstration used a commercial wristwatch controller with 11,506 code lines </w:t>
+      </w:r>
+      <w:r>
+        <w:lastRenderedPageBreak/>
+        <w:t xml:space="preserve">that were validated against the OSEK, </w:t>
+      </w:r>
+      <w:proofErr w:type="spellStart"/>
+      <w:r>
+        <w:t>FreeRTOS</w:t>
+      </w:r>
+      <w:proofErr w:type="spellEnd"/>
+      <w:r>
+        <w:t>, Contiki-NG, and Zephyr operating systems.</w:t>
+      </w:r>
+    </w:p>
+    <w:p>
+      <w:pPr>
+        <w:pStyle w:val="Text"/>
+      </w:pPr>
+      <w:r>
+        <w:rPr>
+          <w:b/>
+          <w:bCs/>
+        </w:rPr>
+        <w:t>Achievements:</w:t>
+      </w:r>
+      <w:r>
+        <w:t xml:space="preserve"> OS modeling removed infeasible execution routes, lowering false alarms from 100% to 5.26% and significantly increasing developer result utility. Platform-independent verification identifies defects before hardware-in-the-loop testing, when remediation costs are cheaper. Validation across four operating systems indicates the approach's generalizability.</w:t>
+      </w:r>
+    </w:p>
+    <w:p>
+      <w:pPr>
+        <w:pStyle w:val="Text"/>
+        <w:rPr>
+          <w:b/>
+          <w:bCs/>
+        </w:rPr>
+      </w:pPr>
+      <w:r>
+        <w:rPr>
+          <w:b/>
+          <w:bCs/>
+        </w:rPr>
+        <w:t xml:space="preserve">Limitation: </w:t>
+      </w:r>
+      <w:r>
+        <w:t>Controlled concurrency abstraction specifically omits race problems within atomic operations and interrupt handlers, which may result in missing timing faults. Despite concurrent reduction, the 11,506-line sample took 191GB of RAM and 2.92 hours to complete only limited verification. Manual hardware timer abstraction raises modeling error risks. Five years of OS model development represent a significant expenditure that may be economically unwise. Property verification guarantees limited to accomplished search depth compromise completeness for tractability</w:t>
+      </w:r>
+      <w:r>
+        <w:t>.</w:t>
+      </w:r>
+    </w:p>
+    <w:p>
+      <w:pPr>
+        <w:pStyle w:val="Heading3"/>
+      </w:pPr>
+      <w:r>
+        <w:t>2.2</w:t>
+      </w:r>
+      <w:r>
+        <w:tab/>
+      </w:r>
+      <w:r>
+        <w:t>Avionics Flight Control Systems: The Airbus Experience</w:t>
+      </w:r>
+    </w:p>
+    <w:p>
+      <w:pPr>
+        <w:pStyle w:val="Text"/>
+      </w:pPr>
+      <w:proofErr w:type="spellStart"/>
+      <w:r>
+        <w:t>Bochot</w:t>
+      </w:r>
+      <w:proofErr w:type="spellEnd"/>
+      <w:r>
+        <w:t xml:space="preserve"> et al. [2009] describe an Airbus industrial model checking deployment for Flight Control System verification using the SCADE Design Verifier, which combines abstract interpretation with </w:t>
+      </w:r>
+      <w:proofErr w:type="spellStart"/>
+      <w:r>
+        <w:t>NuSMV</w:t>
+      </w:r>
+      <w:proofErr w:type="spellEnd"/>
+      <w:r>
+        <w:t>. The significant finding was the discovery of an Airbus A380 Ground Spoiler design flaw during formal verification that evaded conventional model testing but was confirmed during costly laboratory testing, demonstrating model checking's ability to identify subtle temporal behaviors missed by simulation-based validation.</w:t>
+      </w:r>
+    </w:p>
+    <w:p>
+      <w:pPr>
+        <w:pStyle w:val="Text"/>
+      </w:pPr>
+      <w:r>
+        <w:rPr>
+          <w:b/>
+          <w:bCs/>
+        </w:rPr>
+        <w:t>Achievements:</w:t>
+      </w:r>
+      <w:r>
+        <w:t xml:space="preserve"> This demonstrates practical influence on actual industrial safety-critical systems. The authors present a candid appraisal of capabilities and limitations across diverse verification initiatives. The iterative exploration process recognizes verification complexity, with properties and models developed through counterexample analysis. Detecting true design flaws before production deployment adds tangible benefit, as uncovering problems during flight testing or operational service would be quite costly.</w:t>
+      </w:r>
+    </w:p>
+    <w:p>
+      <w:pPr>
+        <w:pStyle w:val="Text"/>
+      </w:pPr>
+      <w:r>
+        <w:rPr>
+          <w:b/>
+          <w:bCs/>
+        </w:rPr>
+        <w:t>Limitations:</w:t>
+      </w:r>
+      <w:r>
+        <w:t xml:space="preserve"> The 48-hour verification period for a single SCADE sheet analysis offers substantial scalability issues. The authors note that they purposely excluded realistic behaviors such as multiprocessor timing and sensor failures, raising concerns about verification completeness. Property specification risks paraphrasing model implementation, which results in circular reasoning. Manual counterexample interpretation necessitates significant expertise and effort. Critically, the verification scope was limited to a single processor under nominal Boolean-focused settings, making complete system verification scalability unknown</w:t>
+      </w:r>
+      <w:r>
+        <w:t>.</w:t>
+      </w:r>
+    </w:p>
+    <w:p>
+      <w:pPr>
+        <w:pStyle w:val="Text"/>
+      </w:pPr>
+    </w:p>
+    <w:p>
+      <w:pPr>
+        <w:pStyle w:val="Heading3"/>
+      </w:pPr>
+      <w:r>
+        <w:t>2.</w:t>
+      </w:r>
+      <w:r>
+        <w:t>3</w:t>
+      </w:r>
+      <w:r>
+        <w:tab/>
+      </w:r>
+      <w:r>
+        <w:t>Aircraft Controller Software: Chinese SFCU Case Study</w:t>
+      </w:r>
+    </w:p>
+    <w:p>
+      <w:pPr>
+        <w:pStyle w:val="Text"/>
+      </w:pPr>
+      <w:r>
+        <w:t xml:space="preserve">Chen et al. used SPIN model checker to validate Slats and Flaps Control Unit software from Chinese aircraft programs. The verification team manually translated the C code into </w:t>
+      </w:r>
+      <w:r>
+        <w:t>PROMELA models, revealing four flaws, including minor concurrency issues in buffer management that traditional testing and inspection overlooked.</w:t>
+      </w:r>
+    </w:p>
+    <w:p>
+      <w:pPr>
+        <w:pStyle w:val="Text"/>
+      </w:pPr>
+      <w:r>
+        <w:rPr>
+          <w:b/>
+          <w:bCs/>
+        </w:rPr>
+        <w:t>Achievements:</w:t>
+      </w:r>
+      <w:r>
+        <w:t xml:space="preserve"> This highlights the practical effectiveness of model checking in spotting concurrent flaws that would be difficult to find through testing owing to timing condition dependencies. Detailed SPIN counterexample traces let developers to understand and reproduce discovered flaws. The development team's input identified genuine flaws with practical impact, providing external validation.</w:t>
+      </w:r>
+    </w:p>
+    <w:p>
+      <w:pPr>
+        <w:pStyle w:val="Text"/>
+      </w:pPr>
+      <w:r>
+        <w:rPr>
+          <w:b/>
+          <w:bCs/>
+        </w:rPr>
+        <w:t>Limitations:</w:t>
+      </w:r>
+      <w:r>
+        <w:t xml:space="preserve"> Manual C-to-PROMELA abstraction lacks formal soundness guarantees, therefore modeling errors may result in false negatives where genuine code faults exist but model defects do not. Aggressive abstraction, which reduces the buffer size from 100 to 20 elements, may not capture all production system characteristics. State space explosion forced </w:t>
+      </w:r>
+      <w:proofErr w:type="spellStart"/>
+      <w:r>
+        <w:t>bitstate</w:t>
+      </w:r>
+      <w:proofErr w:type="spellEnd"/>
+      <w:r>
+        <w:t xml:space="preserve"> hashing, which sacrificed thorough investigation for tractability, introducing modest defect-missing probabilities from hash collisions. When compared to typical testing, a six-week modeling effort is significantly more costly. Human abstraction judgment weakens the promises of formal method rigor, and the ability to scale to bigger systems remains questionable</w:t>
+      </w:r>
+      <w:r>
+        <w:t>.</w:t>
+      </w:r>
+    </w:p>
+    <w:p>
+      <w:pPr>
+        <w:pStyle w:val="Heading3"/>
+      </w:pPr>
+      <w:r>
+        <w:t>2.</w:t>
+      </w:r>
+      <w:r>
+        <w:t>4</w:t>
+      </w:r>
+      <w:r>
+        <w:tab/>
+      </w:r>
+      <w:r>
+        <w:t>Cross-Cutting Analysi</w:t>
+      </w:r>
+      <w:r>
+        <w:t>s</w:t>
+      </w:r>
+    </w:p>
+    <w:p>
+      <w:pPr>
+        <w:pStyle w:val="Text"/>
+      </w:pPr>
+      <w:r>
+        <w:t>These investigations, which range from automobile embedded systems to aerospace flight control, indicate similar patterns in industrial model checking applications as well as fundamental, persistent difficulties.</w:t>
+      </w:r>
+    </w:p>
+    <w:p>
+      <w:pPr>
+        <w:pStyle w:val="Text"/>
+      </w:pPr>
+      <w:r>
+        <w:rPr>
+          <w:b/>
+          <w:bCs/>
+        </w:rPr>
+        <w:t>State Space Management:</w:t>
+      </w:r>
+      <w:r>
+        <w:t xml:space="preserve"> Each study addressed the state space explosion using a different mitigation strategy. Chen lowered buffers by 80% while requiring </w:t>
+      </w:r>
+      <w:proofErr w:type="spellStart"/>
+      <w:r>
+        <w:t>bitstate</w:t>
+      </w:r>
+      <w:proofErr w:type="spellEnd"/>
+      <w:r>
+        <w:t xml:space="preserve"> hashing. </w:t>
+      </w:r>
+      <w:proofErr w:type="spellStart"/>
+      <w:r>
+        <w:t>Bochot</w:t>
+      </w:r>
+      <w:proofErr w:type="spellEnd"/>
+      <w:r>
+        <w:t xml:space="preserve"> limited the analysis to single sheets and required 48 hours, excluding multiprocessor activity. Choi's approach used 191GB and 2.92 hours to achieve just bounded verification. None accomplished comprehensive exhaustive </w:t>
       </w:r>
       <w:proofErr w:type="gramStart"/>
       <w:r>
-        <w:t>Electronic</w:t>
+        <w:t>verification;</w:t>
       </w:r>
       <w:proofErr w:type="gramEnd"/>
       <w:r>
-        <w:t xml:space="preserve"> manage Units (ECUs)</w:t>
+        <w:t xml:space="preserve"> all sacrificed completeness for computational tractability.</w:t>
+      </w:r>
+    </w:p>
+    <w:p>
+      <w:pPr>
+        <w:pStyle w:val="Text"/>
+      </w:pPr>
+      <w:r>
+        <w:rPr>
+          <w:b/>
+          <w:bCs/>
+        </w:rPr>
+        <w:t>Abstraction Soundness:</w:t>
+      </w:r>
+      <w:r>
+        <w:t xml:space="preserve"> All approaches require substantially on manual abstraction, which creates basic formal verification tension. Chen recognizes that abstractions lack soundness proofs and may have ignored mistakes. </w:t>
+      </w:r>
+      <w:proofErr w:type="spellStart"/>
+      <w:r>
+        <w:t>Bochot</w:t>
+      </w:r>
+      <w:proofErr w:type="spellEnd"/>
+      <w:r>
+        <w:t xml:space="preserve"> purposefully ignores realistic behavior, risking property-model paraphrase. Choi omits atomic block race scenarios that necessitate five-year OS model validation. Manual abstraction reintroduces human judgment and potential errors, which formal approaches try to exclude.</w:t>
+      </w:r>
+    </w:p>
+    <w:p>
+      <w:pPr>
+        <w:pStyle w:val="Text"/>
+      </w:pPr>
+      <w:r>
+        <w:rPr>
+          <w:b/>
+          <w:bCs/>
+        </w:rPr>
+        <w:t>Defect Detection Value:</w:t>
+      </w:r>
+      <w:r>
+        <w:t xml:space="preserve"> Despite constraints, all tests showed that model checking detected true faults that traditional testing missed. Chen identified four concurrency problems. </w:t>
+      </w:r>
+      <w:proofErr w:type="spellStart"/>
+      <w:r>
+        <w:t>Bochot</w:t>
+      </w:r>
+      <w:proofErr w:type="spellEnd"/>
+      <w:r>
+        <w:t xml:space="preserve"> discovered design issues before commercial deployment, avoiding costly laboratory discovery. Choi significantly reduced erroneous positives. These results occurred precisely in timing-dependent concurrency concerns, where testing is weakest, demonstrating true enhanced value over traditional testing</w:t>
       </w:r>
       <w:r>
         <w:t>.</w:t>
       </w:r>
-      <w:r>
+    </w:p>
+    <w:p>
+      <w:pPr>
+        <w:pStyle w:val="Heading1"/>
+      </w:pPr>
+      <w:r>
+        <w:lastRenderedPageBreak/>
+        <w:t>1</w:t>
+      </w:r>
+      <w:r>
+        <w:tab/>
+      </w:r>
+      <w:r>
+        <w:t>DISCUSSION</w:t>
+      </w:r>
+    </w:p>
+    <w:p>
+      <w:pPr>
+        <w:pStyle w:val="Heading3"/>
+      </w:pPr>
+      <w:r>
+        <w:t>3.1 Lessons Learned</w:t>
+      </w:r>
+    </w:p>
+    <w:p>
+      <w:pPr>
+        <w:rPr>
+          <w:sz w:val="20"/>
+        </w:rPr>
+      </w:pPr>
+      <w:r>
+        <w:rPr>
+          <w:sz w:val="20"/>
+        </w:rPr>
+        <w:t>Evidence implies that model checking should supplement rather than replace testing, with an emphasis on high-value goals. All investigations show efficacy in discovering concurrency flaws and timing-dependent behaviors in areas where testing is lacking. The optimal verification technique uses model checking selectively on safety-critical concurrent components, testing for broader functional validation, and fuzzing for implementation vulnerabilities.</w:t>
+      </w:r>
+    </w:p>
+    <w:p>
+      <w:r>
+        <w:rPr>
+          <w:b/>
+          <w:bCs/>
+          <w:sz w:val="20"/>
+        </w:rPr>
+        <w:t>Early Application:</w:t>
+      </w:r>
+      <w:r>
+        <w:rPr>
+          <w:sz w:val="20"/>
+        </w:rPr>
         <w:t xml:space="preserve"> </w:t>
       </w:r>
-      <w:r>
-        <w:t>They</w:t>
-      </w:r>
-      <w:r>
-        <w:t xml:space="preserve"> manage safety-critical tasks. Traditional testing procedures cannot fully verify this complexity</w:t>
-      </w:r>
-      <w:r>
-        <w:t xml:space="preserve"> which results</w:t>
-      </w:r>
-      <w:r>
-        <w:t xml:space="preserve"> in significant safety hazards.</w:t>
+      <w:proofErr w:type="spellStart"/>
+      <w:r>
+        <w:rPr>
+          <w:sz w:val="20"/>
+        </w:rPr>
+        <w:t>Bochot's</w:t>
+      </w:r>
+      <w:proofErr w:type="spellEnd"/>
+      <w:r>
+        <w:rPr>
+          <w:sz w:val="20"/>
+        </w:rPr>
+        <w:t xml:space="preserve"> experience uncovering design faults before laboratory testing demonstrates the essential benefits of model-based verification in spotting defects early, when models are readily available. Early detection during the requirements and design phases is far less expensive than integration testing or operational service </w:t>
+      </w:r>
+      <w:proofErr w:type="gramStart"/>
+      <w:r>
+        <w:rPr>
+          <w:sz w:val="20"/>
+        </w:rPr>
+        <w:t>discovery, and</w:t>
+      </w:r>
+      <w:proofErr w:type="gramEnd"/>
+      <w:r>
+        <w:rPr>
+          <w:sz w:val="20"/>
+        </w:rPr>
+        <w:t xml:space="preserve"> may represent model checking's most compelling value proposition</w:t>
+      </w:r>
+      <w:r>
+        <w:t>.</w:t>
+      </w:r>
+    </w:p>
+    <w:p>
+      <w:pPr>
+        <w:pStyle w:val="Heading3"/>
+      </w:pPr>
+      <w:r>
+        <w:t>3.2 Ethical and Legal Implications</w:t>
       </w:r>
     </w:p>
     <w:p>
@@ -300,25 +820,32 @@
         <w:pStyle w:val="Text"/>
       </w:pPr>
       <w:r>
-        <w:t xml:space="preserve">Toyota's unintended acceleration incidents (2009-2014) </w:t>
-      </w:r>
-      <w:r>
-        <w:t>show</w:t>
-      </w:r>
-      <w:r>
-        <w:t xml:space="preserve"> poor verification repercussions, resulting in 89 deaths and more than $1.2 billion in penalties. Expert research identified severe software flaws such as stack overflows and insufficient error detection</w:t>
-      </w:r>
-      <w:r>
-        <w:t>. They</w:t>
+        <w:t>Toyota's case set legal precedents that had far-reaching consequences. The $1.2 billion penalty indicates that courts impose serious costs for insufficient safety-critical software verification. Expert testimony disclosing stack overflows and poor error handling identified predictable failure modes that proper verification might detect, thus setting legal care standards.</w:t>
+      </w:r>
+    </w:p>
+    <w:p>
+      <w:pPr>
+        <w:pStyle w:val="Text"/>
+      </w:pPr>
+      <w:r>
+        <w:t>When building systems whose flaws endanger human lives, software engineers are bound by professional ethical commitments. Model checking provides mathematical precision that probabilistic testing lacks, allowing formal proofs that systems cannot enter dangerous states. However, ethical complexity occurs around abstraction</w:t>
       </w:r>
       <w:r>
         <w:t xml:space="preserve"> </w:t>
       </w:r>
       <w:r>
-        <w:t>provide</w:t>
-      </w:r>
-      <w:r>
-        <w:t xml:space="preserve"> a legal precedent for manufacturer liability in safety-critical software failures.</w:t>
+        <w:t>verifying models rather than implementations implies that translation errors invalidate results, generating transparency duties surrounding verification scope constraints</w:t>
+      </w:r>
+      <w:r>
+        <w:t>.</w:t>
+      </w:r>
+    </w:p>
+    <w:p>
+      <w:pPr>
+        <w:pStyle w:val="Heading3"/>
+      </w:pPr>
+      <w:r>
+        <w:t>3.3 Remaining Challenges and Future Direction</w:t>
       </w:r>
     </w:p>
     <w:p>
@@ -326,95 +853,49 @@
         <w:pStyle w:val="Text"/>
       </w:pPr>
       <w:r>
-        <w:t xml:space="preserve">This crisis needs formal verification methods that ensure mathematical accuracy. </w:t>
-      </w:r>
-      <w:r>
-        <w:t>A</w:t>
-      </w:r>
-      <w:r>
-        <w:t>n automated technique for exhaustively exploring system state spaces</w:t>
-      </w:r>
-      <w:r>
-        <w:t xml:space="preserve">, </w:t>
-      </w:r>
-      <w:proofErr w:type="spellStart"/>
-      <w:r>
-        <w:t>i.e</w:t>
-      </w:r>
-      <w:proofErr w:type="spellEnd"/>
-      <w:r>
-        <w:t xml:space="preserve"> model checking</w:t>
-      </w:r>
-      <w:r>
-        <w:t>, systematically analyses all potential behaviors</w:t>
+        <w:rPr>
+          <w:b/>
+          <w:bCs/>
+        </w:rPr>
+        <w:t>Automated Abstraction:</w:t>
+      </w:r>
+      <w:r>
+        <w:t xml:space="preserve"> Manual abstraction highlights scalability bottlenecks and soundness concerns. Counterexample-guided abstraction refinement techniques demonstrate potential in automating abstraction while preserving soundness through iterative refinement. Machine learning algorithms may help find optimal abstraction solutions, significantly decreasing knowledge requirements and human work, which are currently limiting industrial use.</w:t>
+      </w:r>
+    </w:p>
+    <w:p>
+      <w:pPr>
+        <w:pStyle w:val="Text"/>
+      </w:pPr>
+      <w:r>
+        <w:rPr>
+          <w:b/>
+          <w:bCs/>
+        </w:rPr>
+        <w:t>Autonomous Systems:</w:t>
+      </w:r>
+      <w:r>
+        <w:t xml:space="preserve"> Autonomous cars provide novel verification difficulties, with model checking potentially providing unique benefit in evaluating the safety features of planning algorithms, analyzing sensor fusion components, and assuring fail-safe behavior. Learning-based components, whose behavior is difficult to characterize formally, require novel methodologies that combine formal verification with statistical validation</w:t>
       </w:r>
       <w:r>
         <w:t>.</w:t>
       </w:r>
-      <w:r>
-        <w:t xml:space="preserve"> </w:t>
-      </w:r>
-      <w:r>
-        <w:t>It discovers</w:t>
-      </w:r>
-      <w:r>
-        <w:t xml:space="preserve"> subtle concurrency issues and race conditions that traditional testing misses. International safety standards, such as ISO 26262, are increasingly requiring formal approaches for high-criticality vehicle software.</w:t>
-      </w:r>
-    </w:p>
-    <w:p>
-      <w:pPr>
-        <w:pStyle w:val="Text"/>
-      </w:pPr>
-      <w:r>
-        <w:t xml:space="preserve">This study looks at three industry case studies: trampoline OS verification using SPIN, Airbus flight control verification with </w:t>
-      </w:r>
-      <w:proofErr w:type="spellStart"/>
-      <w:r>
-        <w:t>NuSMV</w:t>
-      </w:r>
-      <w:proofErr w:type="spellEnd"/>
-      <w:r>
-        <w:t>, and Chinese aircraft controller verification. The analysis looks at technical approaches, results, and limitations, determining model checking's industrial viability while highlighting ongoing obstacles.</w:t>
-      </w:r>
-    </w:p>
-    <w:p>
-      <w:pPr>
-        <w:pStyle w:val="Text"/>
-      </w:pPr>
-      <w:r>
-        <w:t>The findings show that model checking successfully finds key faults and gives formal safety assurances, but considerable challenges remain in terms of scale, tool integration, and knowledge requirements for widespread automotive industry use.</w:t>
-      </w:r>
     </w:p>
     <w:p>
       <w:pPr>
         <w:pStyle w:val="Heading1"/>
       </w:pPr>
       <w:r>
-        <w:t>2</w:t>
+        <w:t>4</w:t>
       </w:r>
       <w:r>
         <w:tab/>
       </w:r>
-      <w:r>
-        <w:t>MODEL CHECKING APPROACHES</w:t>
-      </w:r>
-    </w:p>
-    <w:p>
-      <w:pPr>
-        <w:pStyle w:val="Heading3"/>
-      </w:pPr>
-      <w:r>
-        <w:t>2.1</w:t>
-      </w:r>
-      <w:r>
-        <w:tab/>
-      </w:r>
-      <w:r>
-        <w:t>Automotive Operating System Verification: Trampoline OS</w:t>
-      </w:r>
-      <w:r>
-        <w:t xml:space="preserve"> </w:t>
-      </w:r>
+      <w:proofErr w:type="gramStart"/>
+      <w:r>
+        <w:t>CONCLUSION</w:t>
+      </w:r>
+      <w:proofErr w:type="gramEnd"/>
     </w:p>
     <w:p>
       <w:pPr>
@@ -422,7 +903,7 @@
         <w:ind w:firstLine="202"/>
       </w:pPr>
       <w:r>
-        <w:t>Choi et al.'s verification of Trampoline OS represents a landmark achievement in applying model checking to commercial automotive operating systems. Trampoline implements the OSEK/VDX standard, widely adopted in automotive control systems for real-time task scheduling, resource management, and interrupt handling—functions where defects can cascade into catastrophic system failures.</w:t>
+        <w:t>This investigation indicates that model checking has true benefit in finding serious errors, despite continuing obstacles that impede its widespread industrial implementation. The three case studies all show consistent evidence of both capabilities and existing limits.</w:t>
       </w:r>
     </w:p>
     <w:p>
@@ -431,15 +912,15 @@
         <w:ind w:firstLine="202"/>
       </w:pPr>
       <w:r>
-        <w:t xml:space="preserve">The verification approach employed SPIN, a </w:t>
-      </w:r>
-      <w:proofErr w:type="gramStart"/>
-      <w:r>
-        <w:t>widely-used</w:t>
-      </w:r>
-      <w:proofErr w:type="gramEnd"/>
-      <w:r>
-        <w:t xml:space="preserve"> model checker designed for protocol verification and concurrent systems analysis. The methodology involved systematic translation of Trampoline's C implementation into PROMELA (Process Meta Language), SPIN's input language. This translation required addressing fundamental semantic gaps between C's imperative programming model and PROMELA's process-oriented abstraction. The researchers applied functional modularization, decomposing the complex operating system into verifiable components to mitigate state explosion challenges. Hardware-dependent operations, particularly memory access for context switching, required specialized treatment through abstraction techniques that preserved essential behavioral properties while eliminating implementation details irrelevant to correctness verification.</w:t>
+        <w:t xml:space="preserve">Evidence shows that model checking outperforms conventional testing in discovering subtle concurrency flaws and timing-dependent behaviors. Chen detected four concurrency vulnerabilities, </w:t>
+      </w:r>
+      <w:proofErr w:type="spellStart"/>
+      <w:r>
+        <w:t>Bochot</w:t>
+      </w:r>
+      <w:proofErr w:type="spellEnd"/>
+      <w:r>
+        <w:t xml:space="preserve"> identified design flaws prior to costly laboratory testing, and Choi decreased false positives from 100% to 5.26%. These are tangible benefits, particularly for safety-critical systems where overlooked flaws can result in life loss and enormous liability exposure.</w:t>
       </w:r>
     </w:p>
     <w:p>
@@ -448,8 +929,7 @@
         <w:ind w:firstLine="202"/>
       </w:pPr>
       <w:r>
-        <w:lastRenderedPageBreak/>
-        <w:t>The verification targeted critical safety properties including conformance with OSEK/VDX specifications, deadlock freedom, and correct task scheduling under interrupt conditions. The incremental verification strategy proved essential for practical tractability, allowing verification of individual kernel components before compositional analysis. Property-based slicing techniques further reduced state space by eliminating system components irrelevant to specific properties under verification.</w:t>
+        <w:t>However, considerable challenges remain before routine industrial practice. State space explosion necessitates aggressive abstraction, restricting verification completeness. Even small systems take significant resources. Expertise hurdles to effective property specification are considerable. Manual modeling efforts that take weeks represent significant investments with uncertain results.</w:t>
       </w:r>
     </w:p>
     <w:p>
@@ -458,7 +938,7 @@
         <w:ind w:firstLine="202"/>
       </w:pPr>
       <w:r>
-        <w:t>The approach successfully identified multiple defects in production operating system code, demonstrating model checking's capability to detect errors escaping traditional testing. However, the study exposed significant practical limitations. Manual model translation consumed substantial expert effort and introduced potential translation errors. State explosion, while mitigated through modularization, remained a fundamental constraint limiting verifiable system configurations. The approach required deep expertise in both OSEK/VDX specifications and SPIN's modeling language, representing a significant skill barrier to widespread adoption</w:t>
+        <w:t>Rather of considering model checking as a panacea for testing or a failed approach unfit for industrial usage, practitioners should see it as a valuable specialized tool that can be applied to select high-value objectives as part of overall verification efforts. Automation should be studied to reduce the need for expertise, compositional techniques to handle scalability, and improved tool integration to lessen adoption barriers. As autonomous systems pose new safety verification difficulties, model checking's formal assurance capabilities may become increasingly essential, assuming the area successfully tackles current constraints in scalability, automation, and usability</w:t>
       </w:r>
       <w:r>
         <w:t>.</w:t>
@@ -466,72 +946,66 @@
     </w:p>
     <w:p>
       <w:pPr>
-        <w:pStyle w:val="Heading3"/>
-      </w:pPr>
-      <w:r>
-        <w:t>2.2</w:t>
-      </w:r>
-      <w:r>
-        <w:tab/>
-      </w:r>
-      <w:r>
-        <w:t>Avionics Flight Control Systems: The Airbus Experience</w:t>
-      </w:r>
-    </w:p>
-    <w:p>
-      <w:pPr>
         <w:pStyle w:val="Text"/>
       </w:pPr>
+    </w:p>
+    <w:p>
+      <w:pPr>
+        <w:pStyle w:val="Heading1"/>
+      </w:pPr>
+      <w:r>
+        <w:t>References</w:t>
+      </w:r>
+    </w:p>
+    <w:p>
+      <w:pPr>
+        <w:pStyle w:val="Referencetext"/>
+      </w:pPr>
+      <w:r>
+        <w:t>[Choi, 2012] Y. Choi, "Model checking Trampoline OS: a case study on safety analysis for automotive software," Software Testing, Verification and Reliability, vol. 24, no. 1, pp. 38–60, Aug. 2012</w:t>
+      </w:r>
+      <w:r>
+        <w:t>.</w:t>
+      </w:r>
+    </w:p>
+    <w:p>
+      <w:pPr>
+        <w:pStyle w:val="Referencetext"/>
+      </w:pPr>
+      <w:r>
+        <w:t>[</w:t>
+      </w:r>
       <w:proofErr w:type="spellStart"/>
       <w:r>
         <w:t>Bochot</w:t>
       </w:r>
       <w:proofErr w:type="spellEnd"/>
       <w:r>
-        <w:t xml:space="preserve"> et al.'s application of model checking to Airbus flight control systems demonstrates formal verification at unprecedented industrial scale. The case study focused on the A380's Ground Spoiler Control System, a safety-critical component responsible for deploying aerodynamic surfaces that must never extend during flight—a failure mode with potentially catastrophic consequences.</w:t>
-      </w:r>
-    </w:p>
-    <w:p>
-      <w:pPr>
-        <w:pStyle w:val="Text"/>
-      </w:pPr>
-      <w:r>
-        <w:t xml:space="preserve">The verification leveraged existing SCADE (Safety-Critical Application Development Environment) design models, widely used in avionics for automatic code generation. This integration with established development workflows significantly reduced adoption barriers compared to approaches requiring complete system remodeling. The verification translated SCADE Boolean-dominated control logic into model checker input formats, primarily using </w:t>
+        <w:t xml:space="preserve"> et al., 2009] T. </w:t>
       </w:r>
       <w:proofErr w:type="spellStart"/>
       <w:r>
-        <w:t>NuSMV</w:t>
+        <w:t>Bochot</w:t>
       </w:r>
       <w:proofErr w:type="spellEnd"/>
       <w:r>
-        <w:t xml:space="preserve"> for symbolic model checking capabilities particularly suited to control-oriented applications.</w:t>
-      </w:r>
-    </w:p>
-    <w:p>
-      <w:pPr>
-        <w:pStyle w:val="Text"/>
-      </w:pPr>
-      <w:r>
-        <w:t>The critical verified property stipulated that ground spoilers must remain retracted whenever aircraft flight status indicators show airborne conditions. This high-level safety requirement decomposed into multiple lower-level properties addressing sensor inputs, control logic states, and actuator commands. The verification successfully identified design-level defects that would have remained undetected until integration testing or, potentially, flight testing—stages where defect correction costs increase exponentially.</w:t>
-      </w:r>
-    </w:p>
-    <w:p>
-      <w:pPr>
-        <w:pStyle w:val="Text"/>
-      </w:pPr>
-      <w:r>
-        <w:t xml:space="preserve">The Airbus experience establishes several crucial insights. First, early lifecycle verification provides maximum cost-benefit ratio, catching design errors before implementation investment. Second, integration with existing modeling tools dramatically improves industrial adoption prospects compared to standalone verification requiring separate modeling </w:t>
-      </w:r>
-      <w:r>
-        <w:t>efforts. Third, even systems of substantial complexity (thousands of Boolean variables) remain tractable for modern symbolic model checkers when properly structured.</w:t>
-      </w:r>
-    </w:p>
-    <w:p>
-      <w:pPr>
-        <w:pStyle w:val="Text"/>
-      </w:pPr>
-      <w:r>
-        <w:t>However, limitations persisted. Some SCADE constructs required manual translation or simplification for verification tool compatibility. Numerical computations, while present, remained limited to basic operations—complex continuous dynamics would require hybrid verification techniques beyond pure Boolean model checking capabilities. The verification required substantial domain expertise to formulate appropriate temporal logic properties capturing safety requirements accurately</w:t>
+        <w:t xml:space="preserve">, P. </w:t>
+      </w:r>
+      <w:proofErr w:type="spellStart"/>
+      <w:r>
+        <w:t>Virelizier</w:t>
+      </w:r>
+      <w:proofErr w:type="spellEnd"/>
+      <w:r>
+        <w:t xml:space="preserve">, H. </w:t>
+      </w:r>
+      <w:proofErr w:type="spellStart"/>
+      <w:r>
+        <w:t>Waeselynck</w:t>
+      </w:r>
+      <w:proofErr w:type="spellEnd"/>
+      <w:r>
+        <w:t>, and Virginie Wiels, "Model checking flight control systems: The Airbus experience," pp. 18–27, Jan. 2009</w:t>
       </w:r>
       <w:r>
         <w:t>.</w:t>
@@ -539,56 +1013,83 @@
     </w:p>
     <w:p>
       <w:pPr>
-        <w:pStyle w:val="Text"/>
-      </w:pPr>
-    </w:p>
-    <w:p>
-      <w:pPr>
-        <w:pStyle w:val="Heading3"/>
-      </w:pPr>
-      <w:r>
-        <w:t>2.</w:t>
-      </w:r>
-      <w:r>
-        <w:t>3</w:t>
-      </w:r>
-      <w:r>
-        <w:tab/>
-      </w:r>
-      <w:r>
-        <w:t>Aircraft Controller Software: Chinese SFCU Case Study</w:t>
-      </w:r>
-    </w:p>
-    <w:p>
-      <w:pPr>
-        <w:pStyle w:val="Text"/>
-      </w:pPr>
-      <w:r>
-        <w:t>Li et al.'s verification of a Chinese aircraft's Slats and Flaps Control Unit (SFCU) provides valuable insights into model checking application to interrupt-driven embedded C code. The SFCU manages wing configuration changes critical for safe takeoff and landing operations, making correctness essential for flight safety.</w:t>
-      </w:r>
-    </w:p>
-    <w:p>
-      <w:pPr>
-        <w:pStyle w:val="Text"/>
-      </w:pPr>
-      <w:r>
-        <w:t>The verification targeted algorithm correctness within buffer management operations, ubiquitous in embedded systems for managing data flow between interrupt service routines and main control loops. The approach verified C code more directly than translation-based methods, though still requiring formal modeling of essential behaviors. The focus on buffer operations reflects pragmatic prioritization—these common patterns, while well-understood theoretically, frequently harbor subtle implementation errors particularly in concurrent interrupt-driven contexts.</w:t>
-      </w:r>
-    </w:p>
-    <w:p>
-      <w:pPr>
-        <w:pStyle w:val="Text"/>
-      </w:pPr>
-      <w:r>
-        <w:t>The verification identified four distinct defects in code that had passed unit testing phases, including one efficiency issue potentially causing timing violations under high-load conditions. This result validated model checking's complementary relationship with testing—different techniques detect different error categories. The project represented the first successful model checking application to operational Chinese aviation software, establishing feasibility precedent within that industrial context.</w:t>
-      </w:r>
-    </w:p>
-    <w:p>
-      <w:pPr>
-        <w:pStyle w:val="Text"/>
-      </w:pPr>
-      <w:r>
-        <w:t>The case study exposes persistent practical challenges. State explosion limited verification to individual algorithmic components rather than entire system verification. The approach required manual specification of verification properties in temporal logic, demanding expertise that typical embedded software developers lack. Scalability remained problematic for larger code modules or complex concurrent interactions. The success depended on careful scope limitation and expert property formulation, factors that complicate widespread adoption in time-pressured industrial development environment</w:t>
+        <w:pStyle w:val="Referencetext"/>
+      </w:pPr>
+      <w:r>
+        <w:rPr>
+          <w:lang w:val="de-AT"/>
+        </w:rPr>
+        <w:t xml:space="preserve">[Bäumler et al., 2006] S. Bäumler, M. Balser, A. </w:t>
+      </w:r>
+      <w:proofErr w:type="spellStart"/>
+      <w:r>
+        <w:rPr>
+          <w:lang w:val="de-AT"/>
+        </w:rPr>
+        <w:t>Dunets</w:t>
+      </w:r>
+      <w:proofErr w:type="spellEnd"/>
+      <w:r>
+        <w:rPr>
+          <w:lang w:val="de-AT"/>
+        </w:rPr>
+        <w:t>, W. Reif, and J. Schmitt, "</w:t>
+      </w:r>
+      <w:proofErr w:type="spellStart"/>
+      <w:r>
+        <w:rPr>
+          <w:lang w:val="de-AT"/>
+        </w:rPr>
+        <w:t>Verification</w:t>
+      </w:r>
+      <w:proofErr w:type="spellEnd"/>
+      <w:r>
+        <w:rPr>
+          <w:lang w:val="de-AT"/>
+        </w:rPr>
+        <w:t xml:space="preserve"> </w:t>
+      </w:r>
+      <w:proofErr w:type="spellStart"/>
+      <w:r>
+        <w:rPr>
+          <w:lang w:val="de-AT"/>
+        </w:rPr>
+        <w:t>of</w:t>
+      </w:r>
+      <w:proofErr w:type="spellEnd"/>
+      <w:r>
+        <w:rPr>
+          <w:lang w:val="de-AT"/>
+        </w:rPr>
+        <w:t xml:space="preserve"> Medical Guidelines </w:t>
+      </w:r>
+      <w:proofErr w:type="spellStart"/>
+      <w:r>
+        <w:rPr>
+          <w:lang w:val="de-AT"/>
+        </w:rPr>
+        <w:t>by</w:t>
+      </w:r>
+      <w:proofErr w:type="spellEnd"/>
+      <w:r>
+        <w:rPr>
+          <w:lang w:val="de-AT"/>
+        </w:rPr>
+        <w:t xml:space="preserve"> Model Checking – A Case Study," </w:t>
+      </w:r>
+      <w:proofErr w:type="spellStart"/>
+      <w:r>
+        <w:rPr>
+          <w:lang w:val="de-AT"/>
+        </w:rPr>
+        <w:t>Lecture</w:t>
+      </w:r>
+      <w:proofErr w:type="spellEnd"/>
+      <w:r>
+        <w:rPr>
+          <w:lang w:val="de-AT"/>
+        </w:rPr>
+        <w:t xml:space="preserve"> Notes in Computer Science, pp. 219–233, 2006</w:t>
       </w:r>
       <w:r>
         <w:t>.</w:t>
@@ -596,58 +1097,10 @@
     </w:p>
     <w:p>
       <w:pPr>
-        <w:pStyle w:val="Heading3"/>
-      </w:pPr>
-      <w:r>
-        <w:t>2.</w:t>
-      </w:r>
-      <w:r>
-        <w:t>4</w:t>
-      </w:r>
-      <w:r>
-        <w:tab/>
-      </w:r>
-      <w:r>
-        <w:t>Cross-Cutting Analysi</w:t>
-      </w:r>
-      <w:r>
-        <w:t>s</w:t>
-      </w:r>
-    </w:p>
-    <w:p>
-      <w:pPr>
-        <w:pStyle w:val="Text"/>
-      </w:pPr>
-      <w:r>
-        <w:t xml:space="preserve">Examining these case studies collectively reveals both common success factors and persistent challenges. All three employed abstraction as essential technique for managing state </w:t>
-      </w:r>
-      <w:r>
-        <w:lastRenderedPageBreak/>
-        <w:t>explosion, though approaches varied from functional decomposition (Trampoline) to focusing on control logic while abstracting data (Airbus) to component isolation (SFCU). Temporal logic property specification emerged as universal challenge requiring domain expertise—formulating properties that accurately capture requirements without over-constraint or under-specification demands understanding both the system domain and formal logic semantics.</w:t>
-      </w:r>
-    </w:p>
-    <w:p>
-      <w:pPr>
-        <w:pStyle w:val="Text"/>
-      </w:pPr>
-      <w:r>
-        <w:t xml:space="preserve">Tool selection aligned with problem characteristics: SPIN for protocol-oriented verification of operating system interactions, </w:t>
-      </w:r>
-      <w:proofErr w:type="spellStart"/>
-      <w:r>
-        <w:t>NuSMV</w:t>
-      </w:r>
-      <w:proofErr w:type="spellEnd"/>
-      <w:r>
-        <w:t xml:space="preserve"> for symbolic analysis of Boolean-heavy control systems, and specialized approaches for C code analysis. This diversity suggests that no single tool provides optimal solution across all automotive verification problems, necessitating tool portfolio strategies.</w:t>
-      </w:r>
-    </w:p>
-    <w:p>
-      <w:pPr>
-        <w:pStyle w:val="Text"/>
-      </w:pPr>
-      <w:r>
-        <w:t>All studies demonstrated defect detection capabilities exceeding traditional testing, particularly for subtle concurrency errors and edge cases. However, all confronted state explosion as fundamental limiting factor, addressed through various mitigation strategies but never fully eliminated. Manual modeling effort remained substantial across all case studies, though Airbus's SCADE integration reduced this burden compared to complete remodeling approach</w:t>
+        <w:pStyle w:val="Referencetext"/>
+      </w:pPr>
+      <w:r>
+        <w:t>[Demir, 2020] M. Demir, "On Model Checking of a Robotic Mechanism," Journal of Robotics and Automation, vol. 4, no. 1, Aug. 2020</w:t>
       </w:r>
       <w:r>
         <w:t>.</w:t>
@@ -655,417 +1108,18 @@
     </w:p>
     <w:p>
       <w:pPr>
-        <w:pStyle w:val="Heading1"/>
-      </w:pPr>
-      <w:r>
-        <w:t>3</w:t>
-      </w:r>
-      <w:r>
-        <w:tab/>
-      </w:r>
-      <w:r>
-        <w:t>Discussion</w:t>
-      </w:r>
-    </w:p>
-    <w:p>
-      <w:pPr>
-        <w:pStyle w:val="Heading3"/>
-      </w:pPr>
-      <w:r>
-        <w:t>3.1</w:t>
-      </w:r>
-      <w:r>
-        <w:tab/>
-      </w:r>
-      <w:r>
-        <w:t>Comparative Analysis and Lessons Learne</w:t>
-      </w:r>
-      <w:r>
-        <w:t>d</w:t>
-      </w:r>
-    </w:p>
-    <w:p>
-      <w:pPr>
-        <w:pStyle w:val="Text"/>
-      </w:pPr>
-      <w:r>
-        <w:t>Comparative analysis reveals that model checking maturity varies significantly across application domains and tool ecosystems. The Airbus experience demonstrates highest industrial integration maturity, with verification seamlessly incorporated into existing SCADE-based workflows. This integration success directly correlates with adoption willingness—tool friction creates adoption barriers regardless of verification benefits. In contrast, Trampoline OS verification required substantial separate modeling effort, increasing perceived cost-benefit threshold for deployment.</w:t>
-      </w:r>
-    </w:p>
-    <w:p>
-      <w:pPr>
-        <w:pStyle w:val="Text"/>
-        <w:ind w:firstLine="202"/>
-      </w:pPr>
-      <w:r>
-        <w:t>Technical lessons learned establish that incremental verification strategies prove essential for industrial-scale systems. All successful case studies employed some form of modular decomposition, whether functional modules, system components, or property-specific slicing. This commonality suggests that compositional verification approaches represent necessary evolution path for scaling beyond current complexity limits. The studies collectively demonstrate that exhaustive whole-system verification remains computationally intractable for realistic automotive systems, necessitating strategic verification scope definition targeting highest-risk components or properties.</w:t>
-      </w:r>
-    </w:p>
-    <w:p>
-      <w:pPr>
-        <w:pStyle w:val="Text"/>
-        <w:ind w:firstLine="202"/>
-      </w:pPr>
-      <w:r>
-        <w:t xml:space="preserve">Process lessons indicate maximum benefit accrual when model checking integration occurs during design phases. The Airbus case study particularly demonstrates cost advantages of design-level defect detection compared to implementation or testing phase discovery. However, achieving early verification requires tool integration with design modeling languages—a capability currently limited to specific tool chains. This integration gap represents significant adoption barrier </w:t>
-      </w:r>
-      <w:r>
-        <w:t>across broader automotive industry where diverse modeling approaches predominate.</w:t>
-      </w:r>
-    </w:p>
-    <w:p>
-      <w:pPr>
-        <w:pStyle w:val="Text"/>
-        <w:ind w:firstLine="202"/>
-      </w:pPr>
-      <w:r>
-        <w:t>Organizational lessons reveal that successful model checking deployment requires more than technical capability. All case studies involved substantial expert involvement for property formulation, abstraction decisions, and counterexample interpretation. This expertise requirement creates workforce development challenges—automotive engineers typically lack formal methods training, while formal methods experts lack automotive domain knowledge. Bridging this knowledge gap through cross-training or tool usability improvements represents critical adoption enabler</w:t>
-      </w:r>
-      <w:r>
-        <w:t>.</w:t>
-      </w:r>
-    </w:p>
-    <w:p>
-      <w:pPr>
-        <w:pStyle w:val="Heading3"/>
-      </w:pPr>
-      <w:r>
-        <w:t>3.2 Ethical and Legal Implications</w:t>
-      </w:r>
-    </w:p>
-    <w:p>
-      <w:pPr>
-        <w:pStyle w:val="Text"/>
-      </w:pPr>
-      <w:r>
-        <w:t>The Toyota unintended acceleration case established legal precedent with profound implications for automotive software verification practices. The $1.2 billion criminal fine plus extensive civil settlements signal that courts view inadequate verification of safety-critical software as negligent. Expert testimony revealing stack overflows, inadequate error detection, and missing safety mechanisms established that foreseeable defect categories demand rigorous verification. This precedent creates legal incentive structure favoring formal methods adoption as demonstrable due diligence.</w:t>
-      </w:r>
-    </w:p>
-    <w:p>
-      <w:pPr>
-        <w:pStyle w:val="Text"/>
-      </w:pPr>
-      <w:r>
-        <w:t>Ethical obligations extend beyond legal compliance. Software engineers bear professional responsibility for systems whose failures endanger human life. Model checking provides means to fulfill this obligation through mathematical rigor rather than probabilistic testing confidence. The ability to provide formal proofs that systems cannot enter unsafe states represents qualitative improvement over testing's sampling approach. When human lives depend on software correctness, ethical practice demands verification approaches commensurate with consequences.</w:t>
-      </w:r>
-    </w:p>
-    <w:p>
-      <w:pPr>
-        <w:pStyle w:val="Text"/>
-      </w:pPr>
-      <w:r>
-        <w:t>However, ethical complexity arises regarding acceptable abstraction levels. Model checking verifies formal models, not actual implementations—translation errors or incorrect abstractions can invalidate verification conclusions. This gap creates ethical obligation for verification approach transparency, clear communication of assumptions and limitations, and multi-layered verification strategies combining formal methods, testing, and runtime monitoring. Overconfidence in formal verification results, without acknowledging abstraction limitations, represents potential ethical failure</w:t>
-      </w:r>
-      <w:r>
-        <w:t>.</w:t>
-      </w:r>
-    </w:p>
-    <w:p>
-      <w:pPr>
-        <w:pStyle w:val="Heading3"/>
-      </w:pPr>
-      <w:r>
-        <w:t>3.3 Remaining Challenges and Future Direction</w:t>
-      </w:r>
-    </w:p>
-    <w:p>
-      <w:pPr>
-        <w:pStyle w:val="Text"/>
-      </w:pPr>
-      <w:r>
-        <w:t>Despite demonstrated successes, significant technical challenges persist. State explosion remains fundamental limitation, with current mitigation techniques providing only partial solutions. Systems exceeding complexity thresholds still surpass computational tractability regardless of abstraction strategies. Research directions addressing this challenge include AI-enhanced abstraction selection using machine learning to identify relevant state variables, distributed model checking across compute clusters, and probabilistic verification accepting bounded confidence rather than absolute guarantees.</w:t>
-      </w:r>
-    </w:p>
-    <w:p>
-      <w:pPr>
-        <w:pStyle w:val="Text"/>
-      </w:pPr>
-      <w:r>
-        <w:lastRenderedPageBreak/>
-        <w:t>Property specification challenges demand attention. Current approaches require expert manual formulation of temporal logic properties—knowledge-intensive, error-prone, and time-consuming. Future research should investigate automated property synthesis from natural language requirements, property pattern libraries codifying common specifications, and property mining from system traces. Recent advances in large language models suggest potential for automated requirements-to-temporal-logic translation, though validation mechanisms ensuring translation correctness remain essential.</w:t>
-      </w:r>
-    </w:p>
-    <w:p>
-      <w:pPr>
-        <w:pStyle w:val="Text"/>
-      </w:pPr>
-      <w:r>
-        <w:t>Tool integration improvements represent critical practical priority. Current model checkers require separate modeling efforts disconnected from development workflows. Future tool development should emphasize seamless integration with industry-standard environments (Simulink, SCADE, automotive-specific IDEs), automated translation from design languages to verification models, and bidirectional traceability linking counterexamples to original design artifacts. The Airbus SCADE integration demonstrates adoption benefits of workflow-integrated verification.</w:t>
-      </w:r>
-    </w:p>
-    <w:p>
-      <w:pPr>
-        <w:pStyle w:val="Text"/>
-      </w:pPr>
-      <w:r>
-        <w:t>Application domain expansion appears inevitable. Autonomous vehicles, with unprecedented safety criticality and software complexity, represent compelling model checking application area. SAE Level 4 and Level 5 autonomy systems require verification approaches exceeding current practice capabilities—model checking integrated with neural network verification, hybrid systems verification for control algorithms, and runtime monitoring for deployment validation. Similarly, increasingly software-intensive medical devices, smart manufacturing systems, and IoT deployments could benefit from formal verification approaches adapted from automotive lessons learned.</w:t>
-      </w:r>
-    </w:p>
-    <w:p>
-      <w:pPr>
-        <w:pStyle w:val="Text"/>
-      </w:pPr>
-      <w:r>
-        <w:t>Standards evolution will likely incorporate formal methods more explicitly. ISO 26262's current provisions remain general; future revisions should provide specific model checking guidance including acceptable tools, verification coverage requirements, and property specification best practices. Such standardization would accelerate adoption by establishing clear compliance pathways and reducing certification uncertaint</w:t>
-      </w:r>
-      <w:r>
-        <w:t>y</w:t>
-      </w:r>
-      <w:r>
-        <w:t>.</w:t>
-      </w:r>
-    </w:p>
-    <w:p>
-      <w:pPr>
-        <w:pStyle w:val="Heading1"/>
-      </w:pPr>
-      <w:r>
-        <w:t>4</w:t>
-      </w:r>
-      <w:r>
-        <w:tab/>
-      </w:r>
-      <w:r>
-        <w:t>Conclusion</w:t>
-      </w:r>
-      <w:r>
-        <w:t xml:space="preserve"> </w:t>
-      </w:r>
-    </w:p>
-    <w:p>
-      <w:pPr>
-        <w:pStyle w:val="Text"/>
-        <w:ind w:firstLine="202"/>
-      </w:pPr>
-      <w:r>
-        <w:t>This analysis of model checking application to automotive safety-critical systems establishes both significant achievements and persistent challenges. The examined case studies demonstrate that model checking has matured from academic research into practical verification technique capable of detecting critical defects in complex industrial systems. The Trampoline OS, Airbus, and Chinese aircraft case studies collectively prove feasibility across diverse system types and organizational contexts.</w:t>
-      </w:r>
-    </w:p>
-    <w:p>
-      <w:pPr>
-        <w:pStyle w:val="Text"/>
-        <w:ind w:firstLine="202"/>
-      </w:pPr>
-      <w:r>
-        <w:t xml:space="preserve">Key findings establish that model checking provides verification capabilities qualitatively superior to testing for specific defect categories, particularly concurrency errors and edge cases. Early lifecycle application delivers maximum cost-benefit ratio through design-level defect detection. Integration with existing development workflows dramatically </w:t>
-      </w:r>
-      <w:r>
-        <w:t>improves adoption prospects compared to standalone verification approaches. However, state explosion remains fundamental constraint requiring continued research attention, and expertise requirements create significant workforce development challenges.</w:t>
-      </w:r>
-    </w:p>
-    <w:p>
-      <w:pPr>
-        <w:pStyle w:val="Text"/>
-        <w:ind w:firstLine="202"/>
-      </w:pPr>
-      <w:r>
-        <w:t>The Toyota unintended acceleration case provides sobering reminder of inadequate verification consequences. As automotive systems evolve toward greater autonomy and software dependence, formal verification transitions from optional quality enhancement to ethical imperative and legal necessity. The case studies examined demonstrate that technology has matured sufficiently for practical deployment, awaiting primarily improvements in tool usability, workflow integration, and accessibility to achieve widespread industrial adoption essential for ensuring next-generation automotive system safet</w:t>
-      </w:r>
-      <w:r>
-        <w:t>y</w:t>
-      </w:r>
-      <w:r>
-        <w:t>.</w:t>
-      </w:r>
-    </w:p>
-    <w:p>
-      <w:pPr>
-        <w:pStyle w:val="Text"/>
-      </w:pPr>
-    </w:p>
-    <w:p>
-      <w:pPr>
-        <w:pStyle w:val="Heading1"/>
-      </w:pPr>
-      <w:r>
-        <w:t>References</w:t>
-      </w:r>
-    </w:p>
-    <w:p>
-      <w:pPr>
         <w:pStyle w:val="Referencetext"/>
       </w:pPr>
-      <w:r>
-        <w:t xml:space="preserve">[Abelson </w:t>
-      </w:r>
-      <w:r>
-        <w:rPr>
-          <w:i/>
-        </w:rPr>
-        <w:t>et al</w:t>
-      </w:r>
-      <w:r>
-        <w:t xml:space="preserve">., 1985] Harold Abelson, Gerald Jay Sussman, and Julie Sussman. </w:t>
-      </w:r>
-      <w:r>
-        <w:rPr>
-          <w:i/>
-        </w:rPr>
-        <w:t>Structure and Interpretation of Computer Programs.</w:t>
-      </w:r>
-      <w:r>
-        <w:t xml:space="preserve"> MIT Press, Cambridge, Massachusetts, 1985.</w:t>
-      </w:r>
-    </w:p>
-    <w:p>
-      <w:pPr>
-        <w:pStyle w:val="Referencetext"/>
-      </w:pPr>
-      <w:r>
-        <w:t xml:space="preserve">[Baumgartner et al., 2001] Robert Baumgartner, Georg Gottlob, and Sergio </w:t>
-      </w:r>
-      <w:proofErr w:type="spellStart"/>
-      <w:r>
-        <w:t>Flesca</w:t>
-      </w:r>
-      <w:proofErr w:type="spellEnd"/>
-      <w:r>
-        <w:t xml:space="preserve">. Visual information extraction with </w:t>
-      </w:r>
-      <w:proofErr w:type="spellStart"/>
-      <w:r>
-        <w:t>Lixto</w:t>
-      </w:r>
-      <w:proofErr w:type="spellEnd"/>
-      <w:r>
-        <w:t xml:space="preserve">. In </w:t>
-      </w:r>
-      <w:r>
-        <w:rPr>
-          <w:i/>
-        </w:rPr>
-        <w:t>Proceedings of the 27th International Conference on Very Large Databases</w:t>
-      </w:r>
-      <w:r>
-        <w:t>, pages 119–128, Rome, Italy, September 2001. Morgan Kaufmann.</w:t>
-      </w:r>
-    </w:p>
-    <w:p>
-      <w:pPr>
-        <w:pStyle w:val="Referencetext"/>
-      </w:pPr>
-      <w:r>
-        <w:rPr>
-          <w:lang w:val="de-AT"/>
-        </w:rPr>
-        <w:t xml:space="preserve">[Brachman and Schmolze, 1985] Ronald J. Brachman and James G. Schmolze. </w:t>
-      </w:r>
-      <w:r>
-        <w:t xml:space="preserve">An overview of the KL-ONE knowledge representation system. </w:t>
-      </w:r>
-      <w:r>
-        <w:rPr>
-          <w:i/>
-        </w:rPr>
-        <w:t>Cognitive Science</w:t>
-      </w:r>
-      <w:r>
-        <w:t>, 9(2):171–216, April-June 1985.</w:t>
-      </w:r>
-    </w:p>
-    <w:p>
-      <w:pPr>
-        <w:pStyle w:val="Referencetext"/>
-      </w:pPr>
-      <w:r>
-        <w:t xml:space="preserve">[Gottlob et al., 2002] Georg Gottlob, Nicola Leone, and Francesco Scarcello. Hypertree decompositions and tractable queries. </w:t>
-      </w:r>
-      <w:r>
-        <w:rPr>
-          <w:i/>
-        </w:rPr>
-        <w:t>Journal of Computer and System Sciences</w:t>
-      </w:r>
-      <w:r>
-        <w:t>, 64(3):579–627, May 2002.</w:t>
-      </w:r>
-    </w:p>
-    <w:p>
-      <w:pPr>
-        <w:pStyle w:val="Referencetext"/>
-      </w:pPr>
-      <w:r>
-        <w:t xml:space="preserve">[Gottlob, 1992] Georg Gottlob. Complexity results for non-monotonic logics. </w:t>
-      </w:r>
-      <w:r>
-        <w:rPr>
-          <w:i/>
-        </w:rPr>
-        <w:t>Journal of Logic and Computation</w:t>
-      </w:r>
-      <w:r>
-        <w:t>, 2(3):397–425, June 1992.</w:t>
-      </w:r>
-    </w:p>
-    <w:p>
-      <w:pPr>
-        <w:pStyle w:val="Referencetext"/>
-      </w:pPr>
-      <w:r>
-        <w:t xml:space="preserve"> [Levesque, 1984a] Hector J. Levesque. Foundations of a functional approach to knowledge representation. </w:t>
-      </w:r>
-      <w:r>
-        <w:rPr>
-          <w:i/>
-        </w:rPr>
-        <w:t>Artificial Intelligence</w:t>
-      </w:r>
-      <w:r>
-        <w:t>, 23(2):155–212, July 1984.</w:t>
-      </w:r>
-    </w:p>
-    <w:p>
-      <w:pPr>
-        <w:pStyle w:val="Referencetext"/>
-      </w:pPr>
-      <w:r>
-        <w:t xml:space="preserve">[Levesque, 1984b] Hector J. Levesque. A logic of implicit and explicit belief. In </w:t>
-      </w:r>
-      <w:r>
-        <w:rPr>
-          <w:i/>
-        </w:rPr>
-        <w:t>Proceedings of the Fourth National Conference on Artificial Intelligence</w:t>
-      </w:r>
-      <w:r>
-        <w:t>, pages 198–202, Austin, Texas, August 1984. American Association for Artificial Intelligence.</w:t>
-      </w:r>
-    </w:p>
-    <w:p>
-      <w:pPr>
-        <w:pStyle w:val="Referencetext"/>
-      </w:pPr>
-      <w:r>
-        <w:t xml:space="preserve">[Nebel, 2000] Bernhard Nebel. On the </w:t>
-      </w:r>
-      <w:proofErr w:type="spellStart"/>
-      <w:r>
-        <w:t>compilability</w:t>
-      </w:r>
-      <w:proofErr w:type="spellEnd"/>
-      <w:r>
-        <w:t xml:space="preserve"> and expressive power of propositional planning formalisms. </w:t>
-      </w:r>
-      <w:r>
-        <w:rPr>
-          <w:i/>
-        </w:rPr>
-        <w:t>Journal of Artificial Intelligence Research</w:t>
-      </w:r>
-      <w:r>
-        <w:t>, 12:271–315, 2000.</w:t>
-      </w:r>
     </w:p>
     <w:sectPr>
-      <w:headerReference w:type="even" r:id="rId8"/>
-      <w:headerReference w:type="default" r:id="rId9"/>
-      <w:footerReference w:type="even" r:id="rId10"/>
-      <w:footerReference w:type="default" r:id="rId11"/>
-      <w:headerReference w:type="first" r:id="rId12"/>
-      <w:footerReference w:type="first" r:id="rId13"/>
+      <w:headerReference w:type="even" r:id="rId9"/>
+      <w:headerReference w:type="default" r:id="rId10"/>
+      <w:footerReference w:type="even" r:id="rId11"/>
+      <w:footerReference w:type="default" r:id="rId12"/>
+      <w:headerReference w:type="first" r:id="rId13"/>
+      <w:footerReference w:type="first" r:id="rId14"/>
       <w:pgSz w:w="12240" w:h="15840" w:code="1"/>
       <w:pgMar w:top="1077" w:right="1077" w:bottom="1797" w:left="1077" w:header="720" w:footer="720" w:gutter="0"/>
-      <w:lnNumType w:countBy="1" w:distance="57" w:restart="continuous"/>
       <w:cols w:num="2" w:space="360"/>
       <w:docGrid w:linePitch="360"/>
     </w:sectPr>
@@ -3068,11 +3122,11 @@
 </file>
 
 <file path=customXml/item1.xml><?xml version="1.0" encoding="utf-8"?>
-<b:Sources xmlns:b="http://schemas.openxmlformats.org/officeDocument/2006/bibliography" xmlns="http://schemas.openxmlformats.org/officeDocument/2006/bibliography" SelectedStyle="\APASixthEditionOfficeOnline.xsl" StyleName="APA" Version="6"/>
+<b:Sources xmlns:b="http://schemas.openxmlformats.org/officeDocument/2006/bibliography" xmlns="http://schemas.openxmlformats.org/officeDocument/2006/bibliography" SelectedStyle="/IEEE2006OfficeOnline.xsl" StyleName="IEEE" Version="2006"/>
 </file>
 
 <file path=customXml/itemProps1.xml><?xml version="1.0" encoding="utf-8"?>
-<ds:datastoreItem xmlns:ds="http://schemas.openxmlformats.org/officeDocument/2006/customXml" ds:itemID="{A64F57A1-C8B6-4CA0-AB21-44446EEEB17E}">
+<ds:datastoreItem xmlns:ds="http://schemas.openxmlformats.org/officeDocument/2006/customXml" ds:itemID="{75EB9A58-2BE0-394D-BF76-2F257AB2AEAC}">
   <ds:schemaRefs>
     <ds:schemaRef ds:uri="http://schemas.openxmlformats.org/officeDocument/2006/bibliography"/>
   </ds:schemaRefs>

</xml_diff>